<commit_message>
Creazione nuova organizzazione file
</commit_message>
<xml_diff>
--- a/Agenda/Meeting 17-10-2018/LetsMeet Problem Statement 17-10-2018.docx
+++ b/Agenda/Meeting 17-10-2018/LetsMeet Problem Statement 17-10-2018.docx
@@ -312,8 +312,6 @@
       <w:r>
         <w:t>forniscono</w:t>
       </w:r>
-      <w:bookmarkStart w:id="0" w:name="_GoBack"/>
-      <w:bookmarkEnd w:id="0"/>
       <w:r>
         <w:t xml:space="preserve"> una descr</w:t>
       </w:r>
@@ -1084,14 +1082,11 @@
     </w:p>
     <w:p>
       <w:pPr>
-        <w:jc w:val="both"/>
-      </w:pPr>
-    </w:p>
-    <w:p>
-      <w:pPr>
         <w:pStyle w:val="Paragrafoelenco"/>
         <w:jc w:val="both"/>
       </w:pPr>
+      <w:bookmarkStart w:id="0" w:name="_GoBack"/>
+      <w:bookmarkEnd w:id="0"/>
     </w:p>
     <w:p>
       <w:pPr>
@@ -1133,13 +1128,25 @@
         <w:jc w:val="both"/>
       </w:pPr>
       <w:r>
-        <w:t xml:space="preserve">Gli operatori dovranno essere in grado di svolgere tutte le operazioni più comuni di moderazione della piattaforma. </w:t>
-      </w:r>
-      <w:r>
-        <w:t>Operazioni quali:</w:t>
-      </w:r>
-      <w:r>
-        <w:t xml:space="preserve"> appurare </w:t>
+        <w:rPr>
+          <w:i/>
+        </w:rPr>
+        <w:t>Gli operatori</w:t>
+      </w:r>
+      <w:r>
+        <w:rPr>
+          <w:i/>
+        </w:rPr>
+        <w:t>:</w:t>
+      </w:r>
+      <w:r>
+        <w:t xml:space="preserve"> dovranno essere in grado di svolgere tutte le operazioni più comuni di moderazione della piattaforma</w:t>
+      </w:r>
+      <w:r>
+        <w:t xml:space="preserve"> come: </w:t>
+      </w:r>
+      <w:r>
+        <w:t>cancellare eventi, bloccare profili, censurare messaggi pubblici;</w:t>
       </w:r>
     </w:p>
     <w:p>
@@ -1152,13 +1159,49 @@
         <w:jc w:val="both"/>
       </w:pPr>
       <w:r>
-        <w:t xml:space="preserve">Operazioni quali: cancellare eventi, bloccare profili, </w:t>
-      </w:r>
-      <w:r>
-        <w:t xml:space="preserve">censurare messaggi </w:t>
-      </w:r>
-      <w:r>
-        <w:t>pubblici</w:t>
+        <w:rPr>
+          <w:i/>
+        </w:rPr>
+        <w:t>Gli utenti</w:t>
+      </w:r>
+      <w:r>
+        <w:t xml:space="preserve"> avranno a disposizione una bacheca principale contente informazioni riguardanti gli eventi più indicati</w:t>
+      </w:r>
+      <w:r>
+        <w:t>. Potranno visualizzare un’area dedicata ad ogni evento contente un maggior numero di informazioni rigu</w:t>
+      </w:r>
+      <w:r>
+        <w:t xml:space="preserve">ardanti quest’ultimo. Inoltre, sarà predisposta una mappa per la localizzazione degli eventi con rating immediatamente visibile. </w:t>
+      </w:r>
+      <w:r>
+        <w:t>L’utente d</w:t>
+      </w:r>
+      <w:r>
+        <w:t xml:space="preserve">ovrà potere fornire il proprio parere su eventi frequentati mediante un sistema </w:t>
+      </w:r>
+      <w:r>
+        <w:t>di rating</w:t>
+      </w:r>
+      <w:r>
+        <w:t xml:space="preserve"> e </w:t>
+      </w:r>
+      <w:r>
+        <w:t>potrà utilizzare un sistema di messaggistica istanta</w:t>
+      </w:r>
+      <w:r>
+        <w:t xml:space="preserve">nea relativa all’evento. </w:t>
+      </w:r>
+      <w:r>
+        <w:t>L’utente sarà in grado di creare</w:t>
+      </w:r>
+      <w:r>
+        <w:t xml:space="preserve"> eventi e</w:t>
+      </w:r>
+      <w:r>
+        <w:t xml:space="preserve"> gestire e monitorizzare</w:t>
+      </w:r>
+      <w:r>
+        <w:t xml:space="preserve"> quelli da lui creati.</w:t>
       </w:r>
     </w:p>
     <w:p>
@@ -1171,103 +1214,45 @@
         <w:jc w:val="both"/>
       </w:pPr>
       <w:r>
-        <w:t>Gli utenti avranno a disposizione una bacheca principale contente informazioni riguardanti gli eventi più indicati</w:t>
-      </w:r>
-      <w:r>
-        <w:t>. Potranno visualizzare un’area dedicata ad ogni evento contente un maggior numero di informazioni rigu</w:t>
-      </w:r>
-      <w:r>
-        <w:t xml:space="preserve">ardanti quest’ultimo. Inoltre, sarà predisposta una mappa per la localizzazione degli eventi con rating immediatamente visibile. </w:t>
-      </w:r>
-      <w:r>
-        <w:t>L’utente d</w:t>
-      </w:r>
-      <w:r>
-        <w:t xml:space="preserve">ovrà potere fornire il proprio parere su eventi frequentati mediante un sistema </w:t>
-      </w:r>
-      <w:r>
-        <w:t>di rating</w:t>
-      </w:r>
-      <w:r>
-        <w:t xml:space="preserve"> e </w:t>
-      </w:r>
-      <w:r>
-        <w:t>potrà utilizzare un sistema di messaggistica istanta</w:t>
-      </w:r>
-      <w:r>
-        <w:t xml:space="preserve">nea relativa all’evento. </w:t>
-      </w:r>
-      <w:r>
-        <w:t>L’utente sarà in grado di creare</w:t>
-      </w:r>
-      <w:r>
-        <w:t xml:space="preserve"> eventi e</w:t>
-      </w:r>
-      <w:r>
-        <w:t xml:space="preserve"> gestire e monitorizzare</w:t>
-      </w:r>
-      <w:r>
-        <w:t xml:space="preserve"> quelli da lui creati.</w:t>
+        <w:rPr>
+          <w:i/>
+        </w:rPr>
+        <w:t>Gli utenti business</w:t>
+      </w:r>
+      <w:r>
+        <w:t xml:space="preserve"> </w:t>
+      </w:r>
+      <w:r>
+        <w:t xml:space="preserve">avranno a disposizione dei metodi per pubblicizzare i propri eventi </w:t>
+      </w:r>
+      <w:r>
+        <w:t>e</w:t>
+      </w:r>
+      <w:r>
+        <w:t xml:space="preserve"> possibilità di creare delle partnership </w:t>
+      </w:r>
+      <w:r>
+        <w:t xml:space="preserve">che a seconda di determinate condizioni faranno guadagnare punti </w:t>
+      </w:r>
+      <w:r>
+        <w:t>che potranno essere spesi tramite aziende associate</w:t>
+      </w:r>
+      <w:r>
+        <w:t>.</w:t>
       </w:r>
     </w:p>
     <w:p>
       <w:pPr>
         <w:pStyle w:val="Paragrafoelenco"/>
-        <w:numPr>
-          <w:ilvl w:val="0"/>
-          <w:numId w:val="3"/>
-        </w:numPr>
-        <w:jc w:val="both"/>
-      </w:pPr>
-      <w:r>
-        <w:t xml:space="preserve">Gli utenti business </w:t>
-      </w:r>
-      <w:r>
-        <w:t xml:space="preserve">avranno a disposizione dei metodi per pubblicizzare i propri eventi </w:t>
-      </w:r>
-      <w:r>
-        <w:t>e</w:t>
-      </w:r>
-      <w:r>
-        <w:t xml:space="preserve"> possibilità di creare delle partnership </w:t>
-      </w:r>
-      <w:r>
-        <w:t xml:space="preserve">che a seconda di determinate condizioni faranno guadagnare punti </w:t>
-      </w:r>
-      <w:r>
-        <w:t>che potranno essere spesi tramite aziende associate</w:t>
-      </w:r>
-      <w:r>
-        <w:t>.</w:t>
-      </w:r>
-    </w:p>
-    <w:p>
-      <w:pPr>
-        <w:jc w:val="both"/>
-      </w:pPr>
-    </w:p>
-    <w:p>
-      <w:pPr>
-        <w:jc w:val="both"/>
-      </w:pPr>
-    </w:p>
-    <w:p>
-      <w:pPr>
-        <w:jc w:val="both"/>
-      </w:pPr>
-    </w:p>
-    <w:p>
-      <w:pPr>
-        <w:jc w:val="both"/>
-      </w:pPr>
-    </w:p>
-    <w:p>
-      <w:pPr>
-        <w:jc w:val="both"/>
-      </w:pPr>
-    </w:p>
-    <w:p>
-      <w:pPr>
+        <w:jc w:val="both"/>
+        <w:rPr>
+          <w:i/>
+        </w:rPr>
+      </w:pPr>
+    </w:p>
+    <w:p>
+      <w:pPr>
+        <w:pStyle w:val="Paragrafoelenco"/>
         <w:jc w:val="both"/>
       </w:pPr>
     </w:p>
@@ -1291,7 +1276,6 @@
           <w:sz w:val="36"/>
           <w:szCs w:val="36"/>
         </w:rPr>
-        <w:lastRenderedPageBreak/>
         <w:t>Requisiti Non Funzionali</w:t>
       </w:r>
     </w:p>
@@ -1481,6 +1465,7 @@
         <w:jc w:val="both"/>
       </w:pPr>
       <w:r>
+        <w:lastRenderedPageBreak/>
         <w:t xml:space="preserve">Bisogna </w:t>
       </w:r>
       <w:r>

</xml_diff>